<commit_message>
- adding some docs
</commit_message>
<xml_diff>
--- a/documentation/GDD.docx
+++ b/documentation/GDD.docx
@@ -24,266 +24,266 @@
         </w:rPr>
         <w:t>Основна идея</w:t>
       </w:r>
+    </w:p>
+    <w:p>
+      <w:pPr>
+        <w:spacing w:after="0"/>
+      </w:pPr>
+      <w:r>
+        <w:t>2</w:t>
+      </w:r>
+      <w:r>
+        <w:rPr>
+          <w:lang w:val="en-US"/>
+        </w:rPr>
+        <w:t xml:space="preserve">D shooter </w:t>
+      </w:r>
+      <w:r>
+        <w:t>с вълни.</w:t>
+      </w:r>
+    </w:p>
+    <w:p>
+      <w:pPr>
+        <w:spacing w:after="0"/>
+      </w:pPr>
+      <w:r>
+        <w:t xml:space="preserve">Играта ще наподобява </w:t>
+      </w:r>
+      <w:r>
+        <w:rPr>
+          <w:lang w:val="en-US"/>
+        </w:rPr>
+        <w:t xml:space="preserve">setting-a </w:t>
+      </w:r>
+      <w:r>
+        <w:t xml:space="preserve">на </w:t>
+      </w:r>
+      <w:r>
+        <w:rPr>
+          <w:lang w:val="en-US"/>
+        </w:rPr>
+        <w:t>Fallout shelter</w:t>
+      </w:r>
+      <w:r>
+        <w:rPr>
+          <w:lang w:val="en-US"/>
+        </w:rPr>
+        <w:t xml:space="preserve"> (</w:t>
+      </w:r>
+      <w:r>
+        <w:t>гледаме къща в разрез)</w:t>
+      </w:r>
+    </w:p>
+    <w:p>
+      <w:pPr>
+        <w:spacing w:after="0"/>
+        <w:rPr>
+          <w:lang w:val="en-US"/>
+        </w:rPr>
+      </w:pPr>
+      <w:r>
+        <w:t xml:space="preserve">Вълните с по-висока честота ще са по-къси и ще нанасят повече </w:t>
+      </w:r>
+      <w:r>
+        <w:rPr>
+          <w:lang w:val="en-US"/>
+        </w:rPr>
+        <w:t>damage</w:t>
+      </w:r>
+    </w:p>
+    <w:p>
+      <w:pPr>
+        <w:spacing w:after="0"/>
+        <w:rPr>
+          <w:lang w:val="en-US"/>
+        </w:rPr>
+      </w:pPr>
+      <w:r>
+        <w:t xml:space="preserve">С по-ниска честота ще са по-дълги и ще нанасят по-малко </w:t>
+      </w:r>
+      <w:r>
+        <w:rPr>
+          <w:lang w:val="en-US"/>
+        </w:rPr>
+        <w:t>damage</w:t>
+      </w:r>
+    </w:p>
+    <w:p>
+      <w:pPr>
+        <w:spacing w:after="0"/>
+      </w:pPr>
+      <w:r>
+        <w:t>Човечетата ще имат определено количество кръв и когато получат вълна от противник</w:t>
+      </w:r>
+      <w:r>
+        <w:t>, кръвта им ще намалява</w:t>
+      </w:r>
+    </w:p>
+    <w:p>
+      <w:pPr>
+        <w:spacing w:after="0"/>
+      </w:pPr>
+      <w:r>
+        <w:t>Вълните ще се отразяват при срещане на препятствие</w:t>
+      </w:r>
+      <w:r>
+        <w:t>.</w:t>
+      </w:r>
+    </w:p>
+    <w:p>
+      <w:pPr>
+        <w:spacing w:after="0"/>
+        <w:rPr>
+          <w:lang w:val="en-US"/>
+        </w:rPr>
+      </w:pPr>
+      <w:r>
+        <w:t xml:space="preserve">Ако дадена вълна се отрази и се върне към човека няма да му нанесе </w:t>
+      </w:r>
+      <w:r>
+        <w:rPr>
+          <w:lang w:val="en-US"/>
+        </w:rPr>
+        <w:t>damage</w:t>
+      </w:r>
+    </w:p>
+    <w:p>
+      <w:pPr>
+        <w:spacing w:after="0"/>
+      </w:pPr>
+      <w:r>
+        <w:t>Имаме безкрайно количество вълни.</w:t>
+      </w:r>
+    </w:p>
+    <w:p>
+      <w:pPr>
+        <w:spacing w:after="0"/>
+      </w:pPr>
+      <w:r>
+        <w:t>Докато вълната лети не можем да пращаме друга</w:t>
+      </w:r>
+    </w:p>
+    <w:p>
+      <w:pPr>
+        <w:spacing w:after="0"/>
+      </w:pPr>
+      <w:r>
+        <w:t>В нивото имаме</w:t>
+      </w:r>
+      <w:r>
+        <w:t>:</w:t>
+      </w:r>
+    </w:p>
+    <w:p>
+      <w:pPr>
+        <w:spacing w:after="0"/>
+      </w:pPr>
+      <w:r>
+        <w:t>- врати – като минем през врата се отваря. Ако стреляме по врата се отразява</w:t>
+      </w:r>
+    </w:p>
+    <w:p>
+      <w:pPr>
+        <w:spacing w:after="0"/>
+      </w:pPr>
+      <w:r>
+        <w:t xml:space="preserve">- </w:t>
+      </w:r>
+      <w:r>
+        <w:t>с</w:t>
+      </w:r>
+      <w:r>
+        <w:t xml:space="preserve">тълби - </w:t>
+      </w:r>
+      <w:r>
+        <w:t>директ</w:t>
+      </w:r>
+      <w:r>
+        <w:t>но се качва горе или слиза долу</w:t>
+      </w:r>
+    </w:p>
+    <w:p>
+      <w:pPr>
+        <w:spacing w:after="0"/>
+      </w:pPr>
+    </w:p>
+    <w:p>
+      <w:pPr>
+        <w:spacing w:after="0"/>
+        <w:rPr>
+          <w:b/>
+          <w:color w:val="5B9BD5" w:themeColor="accent1"/>
+        </w:rPr>
+      </w:pPr>
+      <w:r>
+        <w:rPr>
+          <w:b/>
+          <w:color w:val="5B9BD5" w:themeColor="accent1"/>
+        </w:rPr>
+        <w:t xml:space="preserve">2. </w:t>
+      </w:r>
+      <w:r>
+        <w:rPr>
+          <w:b/>
+          <w:color w:val="5B9BD5" w:themeColor="accent1"/>
+        </w:rPr>
+        <w:t xml:space="preserve">Допълнителни </w:t>
+      </w:r>
+      <w:r>
+        <w:rPr>
+          <w:b/>
+          <w:color w:val="5B9BD5" w:themeColor="accent1"/>
+          <w:lang w:val="en-US"/>
+        </w:rPr>
+        <w:t>feature-</w:t>
+      </w:r>
+      <w:r>
+        <w:rPr>
+          <w:b/>
+          <w:color w:val="5B9BD5" w:themeColor="accent1"/>
+        </w:rPr>
+        <w:t>и</w:t>
+      </w:r>
+    </w:p>
+    <w:p>
+      <w:pPr>
+        <w:spacing w:after="0"/>
+      </w:pPr>
+      <w:r>
+        <w:t>- Човечетата ще имат емоции и при изпращане на определени вълни ще бъдат тъжни или щастливи, което ще се индикира от иконка над главите им</w:t>
+      </w:r>
+    </w:p>
+    <w:p>
+      <w:pPr>
+        <w:spacing w:after="0"/>
+        <w:rPr>
+          <w:lang w:val="en-US"/>
+        </w:rPr>
+      </w:pPr>
+      <w:r>
+        <w:t>- Ще има различни видове вълни</w:t>
+      </w:r>
+    </w:p>
+    <w:p>
+      <w:pPr>
+        <w:spacing w:after="0"/>
+      </w:pPr>
+      <w:r>
+        <w:rPr>
+          <w:lang w:val="en-US"/>
+        </w:rPr>
+        <w:t xml:space="preserve">- </w:t>
+      </w:r>
+      <w:r>
+        <w:t>Човечетата ще имат различни големина на главата в зависимост от капацитета им</w:t>
+      </w:r>
+    </w:p>
+    <w:p>
+      <w:pPr>
+        <w:spacing w:after="0"/>
+      </w:pPr>
       <w:bookmarkStart w:id="0" w:name="_GoBack"/>
       <w:bookmarkEnd w:id="0"/>
-    </w:p>
-    <w:p>
-      <w:pPr>
-        <w:spacing w:after="0"/>
-      </w:pPr>
-      <w:r>
-        <w:t>2</w:t>
-      </w:r>
-      <w:r>
-        <w:rPr>
-          <w:lang w:val="en-US"/>
-        </w:rPr>
-        <w:t xml:space="preserve">D shooter </w:t>
-      </w:r>
-      <w:r>
-        <w:t>с вълни.</w:t>
-      </w:r>
-    </w:p>
-    <w:p>
-      <w:pPr>
-        <w:spacing w:after="0"/>
-      </w:pPr>
-      <w:r>
-        <w:t xml:space="preserve">Играта ще наподобява </w:t>
-      </w:r>
-      <w:r>
-        <w:rPr>
-          <w:lang w:val="en-US"/>
-        </w:rPr>
-        <w:t xml:space="preserve">setting-a </w:t>
-      </w:r>
-      <w:r>
-        <w:t xml:space="preserve">на </w:t>
-      </w:r>
-      <w:r>
-        <w:rPr>
-          <w:lang w:val="en-US"/>
-        </w:rPr>
-        <w:t>Fallout shelter</w:t>
-      </w:r>
-      <w:r>
-        <w:rPr>
-          <w:lang w:val="en-US"/>
-        </w:rPr>
-        <w:t xml:space="preserve"> (</w:t>
-      </w:r>
-      <w:r>
-        <w:t>гледаме къща в разрез)</w:t>
-      </w:r>
-    </w:p>
-    <w:p>
-      <w:pPr>
-        <w:spacing w:after="0"/>
-        <w:rPr>
-          <w:lang w:val="en-US"/>
-        </w:rPr>
-      </w:pPr>
-      <w:r>
-        <w:t xml:space="preserve">Вълните с по-висока честота ще са по-къси и ще нанасят повече </w:t>
-      </w:r>
-      <w:r>
-        <w:rPr>
-          <w:lang w:val="en-US"/>
-        </w:rPr>
-        <w:t>damage</w:t>
-      </w:r>
-    </w:p>
-    <w:p>
-      <w:pPr>
-        <w:spacing w:after="0"/>
-        <w:rPr>
-          <w:lang w:val="en-US"/>
-        </w:rPr>
-      </w:pPr>
-      <w:r>
-        <w:t xml:space="preserve">С по-ниска честота ще са по-дълги и ще нанасят по-малко </w:t>
-      </w:r>
-      <w:r>
-        <w:rPr>
-          <w:lang w:val="en-US"/>
-        </w:rPr>
-        <w:t>damage</w:t>
-      </w:r>
-    </w:p>
-    <w:p>
-      <w:pPr>
-        <w:spacing w:after="0"/>
-      </w:pPr>
-      <w:r>
-        <w:t>Човечетата ще имат определено количество кръв и когато получат вълна от противник</w:t>
-      </w:r>
-      <w:r>
-        <w:t>, кръвта им ще намалява</w:t>
-      </w:r>
-    </w:p>
-    <w:p>
-      <w:pPr>
-        <w:spacing w:after="0"/>
-      </w:pPr>
-      <w:r>
-        <w:t>Вълните ще се отразяват при срещане на препятствие</w:t>
-      </w:r>
-      <w:r>
-        <w:t>.</w:t>
-      </w:r>
-    </w:p>
-    <w:p>
-      <w:pPr>
-        <w:spacing w:after="0"/>
-        <w:rPr>
-          <w:lang w:val="en-US"/>
-        </w:rPr>
-      </w:pPr>
-      <w:r>
-        <w:t xml:space="preserve">Ако дадена вълна се отрази и се върне към човека няма да му нанесе </w:t>
-      </w:r>
-      <w:r>
-        <w:rPr>
-          <w:lang w:val="en-US"/>
-        </w:rPr>
-        <w:t>damage</w:t>
-      </w:r>
-    </w:p>
-    <w:p>
-      <w:pPr>
-        <w:spacing w:after="0"/>
-      </w:pPr>
-      <w:r>
-        <w:t>Имаме безкрайно количество вълни.</w:t>
-      </w:r>
-    </w:p>
-    <w:p>
-      <w:pPr>
-        <w:spacing w:after="0"/>
-      </w:pPr>
-      <w:r>
-        <w:t>Докато вълната лети не можем да пращаме друга</w:t>
-      </w:r>
-    </w:p>
-    <w:p>
-      <w:pPr>
-        <w:spacing w:after="0"/>
-      </w:pPr>
-      <w:r>
-        <w:t>В нивото имаме</w:t>
-      </w:r>
-      <w:r>
-        <w:t>:</w:t>
-      </w:r>
-    </w:p>
-    <w:p>
-      <w:pPr>
-        <w:spacing w:after="0"/>
-      </w:pPr>
-      <w:r>
-        <w:t>- врати – като минем през врата се отваря. Ако стреляме по врата се отразява</w:t>
-      </w:r>
-    </w:p>
-    <w:p>
-      <w:pPr>
-        <w:spacing w:after="0"/>
-      </w:pPr>
-      <w:r>
-        <w:t xml:space="preserve">- </w:t>
-      </w:r>
-      <w:r>
-        <w:t>с</w:t>
-      </w:r>
-      <w:r>
-        <w:t xml:space="preserve">тълби - </w:t>
-      </w:r>
-      <w:r>
-        <w:t>директ</w:t>
-      </w:r>
-      <w:r>
-        <w:t>но се качва горе или слиза долу</w:t>
-      </w:r>
-    </w:p>
-    <w:p>
-      <w:pPr>
-        <w:spacing w:after="0"/>
-      </w:pPr>
-    </w:p>
-    <w:p>
-      <w:pPr>
-        <w:spacing w:after="0"/>
-        <w:rPr>
-          <w:b/>
-          <w:color w:val="5B9BD5" w:themeColor="accent1"/>
-        </w:rPr>
-      </w:pPr>
-      <w:r>
-        <w:rPr>
-          <w:b/>
-          <w:color w:val="5B9BD5" w:themeColor="accent1"/>
-        </w:rPr>
-        <w:t xml:space="preserve">2. </w:t>
-      </w:r>
-      <w:r>
-        <w:rPr>
-          <w:b/>
-          <w:color w:val="5B9BD5" w:themeColor="accent1"/>
-        </w:rPr>
-        <w:t xml:space="preserve">Допълнителни </w:t>
-      </w:r>
-      <w:r>
-        <w:rPr>
-          <w:b/>
-          <w:color w:val="5B9BD5" w:themeColor="accent1"/>
-          <w:lang w:val="en-US"/>
-        </w:rPr>
-        <w:t>feature-</w:t>
-      </w:r>
-      <w:r>
-        <w:rPr>
-          <w:b/>
-          <w:color w:val="5B9BD5" w:themeColor="accent1"/>
-        </w:rPr>
-        <w:t>и</w:t>
-      </w:r>
-    </w:p>
-    <w:p>
-      <w:pPr>
-        <w:spacing w:after="0"/>
-      </w:pPr>
-      <w:r>
-        <w:t>- Човечетата ще имат емоции и при изпращане на определени вълни ще бъдат тъжни или щастливи, което ще се индикира от иконка над главите им</w:t>
-      </w:r>
-    </w:p>
-    <w:p>
-      <w:pPr>
-        <w:spacing w:after="0"/>
-        <w:rPr>
-          <w:lang w:val="en-US"/>
-        </w:rPr>
-      </w:pPr>
-      <w:r>
-        <w:t>- Ще има различни видове вълни</w:t>
-      </w:r>
-    </w:p>
-    <w:p>
-      <w:pPr>
-        <w:spacing w:after="0"/>
-      </w:pPr>
-      <w:r>
-        <w:rPr>
-          <w:lang w:val="en-US"/>
-        </w:rPr>
-        <w:t xml:space="preserve">- </w:t>
-      </w:r>
-      <w:r>
-        <w:t>Човечетата ще имат различни големина на главата в зависимост от капацитета им</w:t>
-      </w:r>
-    </w:p>
-    <w:p>
-      <w:pPr>
-        <w:spacing w:after="0"/>
-      </w:pPr>
     </w:p>
     <w:p>
       <w:pPr>

</xml_diff>